<commit_message>
Added more cypress tests, changed a few names in the frontend, added user acceptance tests
</commit_message>
<xml_diff>
--- a/Documentation/Test plan.docx
+++ b/Documentation/Test plan.docx
@@ -577,7 +577,21 @@
         <w:rPr>
           <w:lang w:val="en-US"/>
         </w:rPr>
-        <w:t>The backend will have unit tests testing the important classes in the backend, like the controller classes and the manager classes. The game classes will also have unit tests for the individual methods; however they will also have tests testing the entire class by</w:t>
+        <w:t xml:space="preserve">The backend will have unit tests testing the important classes in the backend, like the controller classes and the manager classes. The game classes will also have unit tests for the individual methods; </w:t>
+      </w:r>
+      <w:proofErr w:type="gramStart"/>
+      <w:r>
+        <w:rPr>
+          <w:lang w:val="en-US"/>
+        </w:rPr>
+        <w:t>however</w:t>
+      </w:r>
+      <w:proofErr w:type="gramEnd"/>
+      <w:r>
+        <w:rPr>
+          <w:lang w:val="en-US"/>
+        </w:rPr>
+        <w:t xml:space="preserve"> they will also have tests testing the entire class by</w:t>
       </w:r>
       <w:r>
         <w:rPr>
@@ -631,7 +645,35 @@
         <w:rPr>
           <w:lang w:val="en-US"/>
         </w:rPr>
-        <w:t xml:space="preserve">For example the logging in process, or playing the cointoss game. It is </w:t>
+        <w:t xml:space="preserve">For </w:t>
+      </w:r>
+      <w:proofErr w:type="gramStart"/>
+      <w:r>
+        <w:rPr>
+          <w:lang w:val="en-US"/>
+        </w:rPr>
+        <w:t>example</w:t>
+      </w:r>
+      <w:proofErr w:type="gramEnd"/>
+      <w:r>
+        <w:rPr>
+          <w:lang w:val="en-US"/>
+        </w:rPr>
+        <w:t xml:space="preserve"> the logging in process, or playing the </w:t>
+      </w:r>
+      <w:proofErr w:type="spellStart"/>
+      <w:r>
+        <w:rPr>
+          <w:lang w:val="en-US"/>
+        </w:rPr>
+        <w:t>cointoss</w:t>
+      </w:r>
+      <w:proofErr w:type="spellEnd"/>
+      <w:r>
+        <w:rPr>
+          <w:lang w:val="en-US"/>
+        </w:rPr>
+        <w:t xml:space="preserve"> game. It is </w:t>
       </w:r>
       <w:r>
         <w:rPr>
@@ -655,12 +697,14 @@
           <w:lang w:val="en-US"/>
         </w:rPr>
       </w:pPr>
+      <w:proofErr w:type="gramStart"/>
       <w:r>
         <w:rPr>
           <w:lang w:val="en-US"/>
         </w:rPr>
         <w:t>Why?:</w:t>
       </w:r>
+      <w:proofErr w:type="gramEnd"/>
     </w:p>
     <w:p>
       <w:pPr>
@@ -718,12 +762,14 @@
           <w:lang w:val="en-US"/>
         </w:rPr>
       </w:pPr>
+      <w:proofErr w:type="gramStart"/>
       <w:r>
         <w:rPr>
           <w:lang w:val="en-US"/>
         </w:rPr>
         <w:t>How?:</w:t>
       </w:r>
+      <w:proofErr w:type="gramEnd"/>
     </w:p>
     <w:p>
       <w:pPr>
@@ -776,1354 +822,47 @@
         <w:t>User acceptance tests (UAT’s)</w:t>
       </w:r>
     </w:p>
-    <w:tbl>
-      <w:tblPr>
-        <w:tblStyle w:val="Onopgemaaktetabel1"/>
-        <w:tblW w:w="9782" w:type="dxa"/>
-        <w:tblInd w:w="-714" w:type="dxa"/>
-        <w:tblLook w:val="04A0" w:firstRow="1" w:lastRow="0" w:firstColumn="1" w:lastColumn="0" w:noHBand="0" w:noVBand="1"/>
-      </w:tblPr>
-      <w:tblGrid>
-        <w:gridCol w:w="851"/>
-        <w:gridCol w:w="1701"/>
-        <w:gridCol w:w="1985"/>
-        <w:gridCol w:w="2698"/>
-        <w:gridCol w:w="2547"/>
-      </w:tblGrid>
-      <w:tr>
-        <w:trPr>
-          <w:cnfStyle w:val="100000000000" w:firstRow="1" w:lastRow="0" w:firstColumn="0" w:lastColumn="0" w:oddVBand="0" w:evenVBand="0" w:oddHBand="0" w:evenHBand="0" w:firstRowFirstColumn="0" w:firstRowLastColumn="0" w:lastRowFirstColumn="0" w:lastRowLastColumn="0"/>
-        </w:trPr>
-        <w:tc>
-          <w:tcPr>
-            <w:cnfStyle w:val="001000000000" w:firstRow="0" w:lastRow="0" w:firstColumn="1" w:lastColumn="0" w:oddVBand="0" w:evenVBand="0" w:oddHBand="0" w:evenHBand="0" w:firstRowFirstColumn="0" w:firstRowLastColumn="0" w:lastRowFirstColumn="0" w:lastRowLastColumn="0"/>
-            <w:tcW w:w="851" w:type="dxa"/>
-            <w:shd w:val="clear" w:color="auto" w:fill="D9D9D9" w:themeFill="background1" w:themeFillShade="D9"/>
-          </w:tcPr>
-          <w:p>
-            <w:pPr>
-              <w:rPr>
-                <w:lang w:val="en-US"/>
-              </w:rPr>
-            </w:pPr>
-            <w:r>
-              <w:rPr>
-                <w:lang w:val="en-US"/>
-              </w:rPr>
-              <w:t>ID</w:t>
-            </w:r>
-          </w:p>
-        </w:tc>
-        <w:tc>
-          <w:tcPr>
-            <w:tcW w:w="1701" w:type="dxa"/>
-            <w:shd w:val="clear" w:color="auto" w:fill="D9D9D9" w:themeFill="background1" w:themeFillShade="D9"/>
-          </w:tcPr>
-          <w:p>
-            <w:pPr>
-              <w:cnfStyle w:val="100000000000" w:firstRow="1" w:lastRow="0" w:firstColumn="0" w:lastColumn="0" w:oddVBand="0" w:evenVBand="0" w:oddHBand="0" w:evenHBand="0" w:firstRowFirstColumn="0" w:firstRowLastColumn="0" w:lastRowFirstColumn="0" w:lastRowLastColumn="0"/>
-              <w:rPr>
-                <w:lang w:val="en-US"/>
-              </w:rPr>
-            </w:pPr>
-            <w:r>
-              <w:rPr>
-                <w:lang w:val="en-US"/>
-              </w:rPr>
-              <w:t>Name</w:t>
-            </w:r>
-          </w:p>
-        </w:tc>
-        <w:tc>
-          <w:tcPr>
-            <w:tcW w:w="1985" w:type="dxa"/>
-            <w:shd w:val="clear" w:color="auto" w:fill="D9D9D9" w:themeFill="background1" w:themeFillShade="D9"/>
-          </w:tcPr>
-          <w:p>
-            <w:pPr>
-              <w:cnfStyle w:val="100000000000" w:firstRow="1" w:lastRow="0" w:firstColumn="0" w:lastColumn="0" w:oddVBand="0" w:evenVBand="0" w:oddHBand="0" w:evenHBand="0" w:firstRowFirstColumn="0" w:firstRowLastColumn="0" w:lastRowFirstColumn="0" w:lastRowLastColumn="0"/>
-              <w:rPr>
-                <w:lang w:val="en-US"/>
-              </w:rPr>
-            </w:pPr>
-            <w:r>
-              <w:rPr>
-                <w:lang w:val="en-US"/>
-              </w:rPr>
-              <w:t>Pre-condition</w:t>
-            </w:r>
-          </w:p>
-        </w:tc>
-        <w:tc>
-          <w:tcPr>
-            <w:tcW w:w="2698" w:type="dxa"/>
-            <w:shd w:val="clear" w:color="auto" w:fill="D9D9D9" w:themeFill="background1" w:themeFillShade="D9"/>
-          </w:tcPr>
-          <w:p>
-            <w:pPr>
-              <w:cnfStyle w:val="100000000000" w:firstRow="1" w:lastRow="0" w:firstColumn="0" w:lastColumn="0" w:oddVBand="0" w:evenVBand="0" w:oddHBand="0" w:evenHBand="0" w:firstRowFirstColumn="0" w:firstRowLastColumn="0" w:lastRowFirstColumn="0" w:lastRowLastColumn="0"/>
-              <w:rPr>
-                <w:lang w:val="en-US"/>
-              </w:rPr>
-            </w:pPr>
-            <w:r>
-              <w:rPr>
-                <w:lang w:val="en-US"/>
-              </w:rPr>
-              <w:t>Test data</w:t>
-            </w:r>
-          </w:p>
-        </w:tc>
-        <w:tc>
-          <w:tcPr>
-            <w:tcW w:w="2547" w:type="dxa"/>
-            <w:shd w:val="clear" w:color="auto" w:fill="D9D9D9" w:themeFill="background1" w:themeFillShade="D9"/>
-          </w:tcPr>
-          <w:p>
-            <w:pPr>
-              <w:cnfStyle w:val="100000000000" w:firstRow="1" w:lastRow="0" w:firstColumn="0" w:lastColumn="0" w:oddVBand="0" w:evenVBand="0" w:oddHBand="0" w:evenHBand="0" w:firstRowFirstColumn="0" w:firstRowLastColumn="0" w:lastRowFirstColumn="0" w:lastRowLastColumn="0"/>
-              <w:rPr>
-                <w:lang w:val="en-US"/>
-              </w:rPr>
-            </w:pPr>
-            <w:r>
-              <w:rPr>
-                <w:lang w:val="en-US"/>
-              </w:rPr>
-              <w:t>Expected result</w:t>
-            </w:r>
-          </w:p>
-        </w:tc>
-      </w:tr>
-      <w:tr>
-        <w:trPr>
-          <w:cnfStyle w:val="000000100000" w:firstRow="0" w:lastRow="0" w:firstColumn="0" w:lastColumn="0" w:oddVBand="0" w:evenVBand="0" w:oddHBand="1" w:evenHBand="0" w:firstRowFirstColumn="0" w:firstRowLastColumn="0" w:lastRowFirstColumn="0" w:lastRowLastColumn="0"/>
-        </w:trPr>
-        <w:tc>
-          <w:tcPr>
-            <w:cnfStyle w:val="001000000000" w:firstRow="0" w:lastRow="0" w:firstColumn="1" w:lastColumn="0" w:oddVBand="0" w:evenVBand="0" w:oddHBand="0" w:evenHBand="0" w:firstRowFirstColumn="0" w:firstRowLastColumn="0" w:lastRowFirstColumn="0" w:lastRowLastColumn="0"/>
-            <w:tcW w:w="851" w:type="dxa"/>
-          </w:tcPr>
-          <w:p>
-            <w:pPr>
-              <w:rPr>
-                <w:b w:val="0"/>
-                <w:bCs w:val="0"/>
-                <w:lang w:val="en-US"/>
-              </w:rPr>
-            </w:pPr>
-            <w:r>
-              <w:rPr>
-                <w:b w:val="0"/>
-                <w:bCs w:val="0"/>
-                <w:lang w:val="en-US"/>
-              </w:rPr>
-              <w:t>UAT</w:t>
-            </w:r>
-            <w:r>
-              <w:rPr>
-                <w:b w:val="0"/>
-                <w:bCs w:val="0"/>
-                <w:lang w:val="en-US"/>
-              </w:rPr>
-              <w:t>-1</w:t>
-            </w:r>
-          </w:p>
-        </w:tc>
-        <w:tc>
-          <w:tcPr>
-            <w:tcW w:w="1701" w:type="dxa"/>
-          </w:tcPr>
-          <w:p>
-            <w:pPr>
-              <w:cnfStyle w:val="000000100000" w:firstRow="0" w:lastRow="0" w:firstColumn="0" w:lastColumn="0" w:oddVBand="0" w:evenVBand="0" w:oddHBand="1" w:evenHBand="0" w:firstRowFirstColumn="0" w:firstRowLastColumn="0" w:lastRowFirstColumn="0" w:lastRowLastColumn="0"/>
-              <w:rPr>
-                <w:lang w:val="en-US"/>
-              </w:rPr>
-            </w:pPr>
-            <w:r>
-              <w:rPr>
-                <w:lang w:val="en-US"/>
-              </w:rPr>
-              <w:t>Playing a game of coin toss</w:t>
-            </w:r>
-          </w:p>
-        </w:tc>
-        <w:tc>
-          <w:tcPr>
-            <w:tcW w:w="1985" w:type="dxa"/>
-          </w:tcPr>
-          <w:p>
-            <w:pPr>
-              <w:cnfStyle w:val="000000100000" w:firstRow="0" w:lastRow="0" w:firstColumn="0" w:lastColumn="0" w:oddVBand="0" w:evenVBand="0" w:oddHBand="1" w:evenHBand="0" w:firstRowFirstColumn="0" w:firstRowLastColumn="0" w:lastRowFirstColumn="0" w:lastRowLastColumn="0"/>
-              <w:rPr>
-                <w:lang w:val="en-US"/>
-              </w:rPr>
-            </w:pPr>
-            <w:r>
-              <w:rPr>
-                <w:lang w:val="en-US"/>
-              </w:rPr>
-              <w:t xml:space="preserve">User is in the game and has decided to play </w:t>
-            </w:r>
-          </w:p>
-        </w:tc>
-        <w:tc>
-          <w:tcPr>
-            <w:tcW w:w="2698" w:type="dxa"/>
-          </w:tcPr>
-          <w:p>
-            <w:pPr>
-              <w:cnfStyle w:val="000000100000" w:firstRow="0" w:lastRow="0" w:firstColumn="0" w:lastColumn="0" w:oddVBand="0" w:evenVBand="0" w:oddHBand="1" w:evenHBand="0" w:firstRowFirstColumn="0" w:firstRowLastColumn="0" w:lastRowFirstColumn="0" w:lastRowLastColumn="0"/>
-              <w:rPr>
-                <w:lang w:val="en-US"/>
-              </w:rPr>
-            </w:pPr>
-            <w:r>
-              <w:rPr>
-                <w:lang w:val="en-US"/>
-              </w:rPr>
-              <w:t>User’s name: Peter</w:t>
-            </w:r>
-          </w:p>
-          <w:p>
-            <w:pPr>
-              <w:cnfStyle w:val="000000100000" w:firstRow="0" w:lastRow="0" w:firstColumn="0" w:lastColumn="0" w:oddVBand="0" w:evenVBand="0" w:oddHBand="1" w:evenHBand="0" w:firstRowFirstColumn="0" w:firstRowLastColumn="0" w:lastRowFirstColumn="0" w:lastRowLastColumn="0"/>
-              <w:rPr>
-                <w:lang w:val="en-US"/>
-              </w:rPr>
-            </w:pPr>
-            <w:r>
-              <w:rPr>
-                <w:lang w:val="en-US"/>
-              </w:rPr>
-              <w:t>Password: 123</w:t>
-            </w:r>
-          </w:p>
-          <w:p>
-            <w:pPr>
-              <w:cnfStyle w:val="000000100000" w:firstRow="0" w:lastRow="0" w:firstColumn="0" w:lastColumn="0" w:oddVBand="0" w:evenVBand="0" w:oddHBand="1" w:evenHBand="0" w:firstRowFirstColumn="0" w:firstRowLastColumn="0" w:lastRowFirstColumn="0" w:lastRowLastColumn="0"/>
-              <w:rPr>
-                <w:lang w:val="en-US"/>
-              </w:rPr>
-            </w:pPr>
-            <w:r>
-              <w:rPr>
-                <w:lang w:val="en-US"/>
-              </w:rPr>
-              <w:t>ID: 0</w:t>
-            </w:r>
-          </w:p>
-          <w:p>
-            <w:pPr>
-              <w:cnfStyle w:val="000000100000" w:firstRow="0" w:lastRow="0" w:firstColumn="0" w:lastColumn="0" w:oddVBand="0" w:evenVBand="0" w:oddHBand="1" w:evenHBand="0" w:firstRowFirstColumn="0" w:firstRowLastColumn="0" w:lastRowFirstColumn="0" w:lastRowLastColumn="0"/>
-              <w:rPr>
-                <w:lang w:val="en-US"/>
-              </w:rPr>
-            </w:pPr>
-            <w:r>
-              <w:rPr>
-                <w:lang w:val="en-US"/>
-              </w:rPr>
-              <w:t>Points: 100</w:t>
-            </w:r>
-          </w:p>
-        </w:tc>
-        <w:tc>
-          <w:tcPr>
-            <w:tcW w:w="2547" w:type="dxa"/>
-          </w:tcPr>
-          <w:p>
-            <w:pPr>
-              <w:cnfStyle w:val="000000100000" w:firstRow="0" w:lastRow="0" w:firstColumn="0" w:lastColumn="0" w:oddVBand="0" w:evenVBand="0" w:oddHBand="1" w:evenHBand="0" w:firstRowFirstColumn="0" w:firstRowLastColumn="0" w:lastRowFirstColumn="0" w:lastRowLastColumn="0"/>
-              <w:rPr>
-                <w:lang w:val="en-US"/>
-              </w:rPr>
-            </w:pPr>
-            <w:r>
-              <w:rPr>
-                <w:lang w:val="en-US"/>
-              </w:rPr>
-              <w:t>User choses a side of the coin and waits until the game starts.</w:t>
-            </w:r>
-          </w:p>
-        </w:tc>
-      </w:tr>
-      <w:tr>
-        <w:tc>
-          <w:tcPr>
-            <w:cnfStyle w:val="001000000000" w:firstRow="0" w:lastRow="0" w:firstColumn="1" w:lastColumn="0" w:oddVBand="0" w:evenVBand="0" w:oddHBand="0" w:evenHBand="0" w:firstRowFirstColumn="0" w:firstRowLastColumn="0" w:lastRowFirstColumn="0" w:lastRowLastColumn="0"/>
-            <w:tcW w:w="851" w:type="dxa"/>
-          </w:tcPr>
-          <w:p>
-            <w:pPr>
-              <w:rPr>
-                <w:b w:val="0"/>
-                <w:bCs w:val="0"/>
-                <w:lang w:val="en-US"/>
-              </w:rPr>
-            </w:pPr>
-            <w:r>
-              <w:rPr>
-                <w:b w:val="0"/>
-                <w:bCs w:val="0"/>
-                <w:lang w:val="en-US"/>
-              </w:rPr>
-              <w:t>UAT</w:t>
-            </w:r>
-            <w:r>
-              <w:rPr>
-                <w:b w:val="0"/>
-                <w:bCs w:val="0"/>
-                <w:lang w:val="en-US"/>
-              </w:rPr>
-              <w:t>-2</w:t>
-            </w:r>
-          </w:p>
-        </w:tc>
-        <w:tc>
-          <w:tcPr>
-            <w:tcW w:w="1701" w:type="dxa"/>
-          </w:tcPr>
-          <w:p>
-            <w:pPr>
-              <w:cnfStyle w:val="000000000000" w:firstRow="0" w:lastRow="0" w:firstColumn="0" w:lastColumn="0" w:oddVBand="0" w:evenVBand="0" w:oddHBand="0" w:evenHBand="0" w:firstRowFirstColumn="0" w:firstRowLastColumn="0" w:lastRowFirstColumn="0" w:lastRowLastColumn="0"/>
-              <w:rPr>
-                <w:lang w:val="en-US"/>
-              </w:rPr>
-            </w:pPr>
-            <w:r>
-              <w:rPr>
-                <w:lang w:val="en-US"/>
-              </w:rPr>
-              <w:t>Betting on myself to win a game</w:t>
-            </w:r>
-          </w:p>
-        </w:tc>
-        <w:tc>
-          <w:tcPr>
-            <w:tcW w:w="1985" w:type="dxa"/>
-          </w:tcPr>
-          <w:p>
-            <w:pPr>
-              <w:cnfStyle w:val="000000000000" w:firstRow="0" w:lastRow="0" w:firstColumn="0" w:lastColumn="0" w:oddVBand="0" w:evenVBand="0" w:oddHBand="0" w:evenHBand="0" w:firstRowFirstColumn="0" w:firstRowLastColumn="0" w:lastRowFirstColumn="0" w:lastRowLastColumn="0"/>
-              <w:rPr>
-                <w:lang w:val="en-US"/>
-              </w:rPr>
-            </w:pPr>
-            <w:r>
-              <w:rPr>
-                <w:lang w:val="en-US"/>
-              </w:rPr>
-              <w:t>User has bet 50 points on himself to win.</w:t>
-            </w:r>
-          </w:p>
-        </w:tc>
-        <w:tc>
-          <w:tcPr>
-            <w:tcW w:w="2698" w:type="dxa"/>
-          </w:tcPr>
-          <w:p>
-            <w:pPr>
-              <w:cnfStyle w:val="000000000000" w:firstRow="0" w:lastRow="0" w:firstColumn="0" w:lastColumn="0" w:oddVBand="0" w:evenVBand="0" w:oddHBand="0" w:evenHBand="0" w:firstRowFirstColumn="0" w:firstRowLastColumn="0" w:lastRowFirstColumn="0" w:lastRowLastColumn="0"/>
-              <w:rPr>
-                <w:lang w:val="en-US"/>
-              </w:rPr>
-            </w:pPr>
-            <w:r>
-              <w:rPr>
-                <w:lang w:val="en-US"/>
-              </w:rPr>
-              <w:t>User’s name: Peter</w:t>
-            </w:r>
-          </w:p>
-          <w:p>
-            <w:pPr>
-              <w:cnfStyle w:val="000000000000" w:firstRow="0" w:lastRow="0" w:firstColumn="0" w:lastColumn="0" w:oddVBand="0" w:evenVBand="0" w:oddHBand="0" w:evenHBand="0" w:firstRowFirstColumn="0" w:firstRowLastColumn="0" w:lastRowFirstColumn="0" w:lastRowLastColumn="0"/>
-              <w:rPr>
-                <w:lang w:val="en-US"/>
-              </w:rPr>
-            </w:pPr>
-            <w:r>
-              <w:rPr>
-                <w:lang w:val="en-US"/>
-              </w:rPr>
-              <w:t>Password: 123</w:t>
-            </w:r>
-          </w:p>
-          <w:p>
-            <w:pPr>
-              <w:cnfStyle w:val="000000000000" w:firstRow="0" w:lastRow="0" w:firstColumn="0" w:lastColumn="0" w:oddVBand="0" w:evenVBand="0" w:oddHBand="0" w:evenHBand="0" w:firstRowFirstColumn="0" w:firstRowLastColumn="0" w:lastRowFirstColumn="0" w:lastRowLastColumn="0"/>
-              <w:rPr>
-                <w:lang w:val="en-US"/>
-              </w:rPr>
-            </w:pPr>
-            <w:r>
-              <w:rPr>
-                <w:lang w:val="en-US"/>
-              </w:rPr>
-              <w:t>ID: 0</w:t>
-            </w:r>
-          </w:p>
-          <w:p>
-            <w:pPr>
-              <w:cnfStyle w:val="000000000000" w:firstRow="0" w:lastRow="0" w:firstColumn="0" w:lastColumn="0" w:oddVBand="0" w:evenVBand="0" w:oddHBand="0" w:evenHBand="0" w:firstRowFirstColumn="0" w:firstRowLastColumn="0" w:lastRowFirstColumn="0" w:lastRowLastColumn="0"/>
-              <w:rPr>
-                <w:lang w:val="en-US"/>
-              </w:rPr>
-            </w:pPr>
-            <w:r>
-              <w:rPr>
-                <w:lang w:val="en-US"/>
-              </w:rPr>
-              <w:t>Points: 100</w:t>
-            </w:r>
-          </w:p>
-        </w:tc>
-        <w:tc>
-          <w:tcPr>
-            <w:tcW w:w="2547" w:type="dxa"/>
-          </w:tcPr>
-          <w:p>
-            <w:pPr>
-              <w:cnfStyle w:val="000000000000" w:firstRow="0" w:lastRow="0" w:firstColumn="0" w:lastColumn="0" w:oddVBand="0" w:evenVBand="0" w:oddHBand="0" w:evenHBand="0" w:firstRowFirstColumn="0" w:firstRowLastColumn="0" w:lastRowFirstColumn="0" w:lastRowLastColumn="0"/>
-              <w:rPr>
-                <w:lang w:val="en-US"/>
-              </w:rPr>
-            </w:pPr>
-            <w:r>
-              <w:rPr>
-                <w:lang w:val="en-US"/>
-              </w:rPr>
-              <w:t xml:space="preserve">User either receives double his bet back, or loses his entire bet based on if he won or lost. </w:t>
-            </w:r>
-          </w:p>
-        </w:tc>
-      </w:tr>
-      <w:tr>
-        <w:trPr>
-          <w:cnfStyle w:val="000000100000" w:firstRow="0" w:lastRow="0" w:firstColumn="0" w:lastColumn="0" w:oddVBand="0" w:evenVBand="0" w:oddHBand="1" w:evenHBand="0" w:firstRowFirstColumn="0" w:firstRowLastColumn="0" w:lastRowFirstColumn="0" w:lastRowLastColumn="0"/>
-        </w:trPr>
-        <w:tc>
-          <w:tcPr>
-            <w:cnfStyle w:val="001000000000" w:firstRow="0" w:lastRow="0" w:firstColumn="1" w:lastColumn="0" w:oddVBand="0" w:evenVBand="0" w:oddHBand="0" w:evenHBand="0" w:firstRowFirstColumn="0" w:firstRowLastColumn="0" w:lastRowFirstColumn="0" w:lastRowLastColumn="0"/>
-            <w:tcW w:w="851" w:type="dxa"/>
-          </w:tcPr>
-          <w:p>
-            <w:pPr>
-              <w:rPr>
-                <w:b w:val="0"/>
-                <w:bCs w:val="0"/>
-                <w:lang w:val="en-US"/>
-              </w:rPr>
-            </w:pPr>
-            <w:r>
-              <w:rPr>
-                <w:b w:val="0"/>
-                <w:bCs w:val="0"/>
-                <w:lang w:val="en-US"/>
-              </w:rPr>
-              <w:t>UAT-3</w:t>
-            </w:r>
-          </w:p>
-        </w:tc>
-        <w:tc>
-          <w:tcPr>
-            <w:tcW w:w="1701" w:type="dxa"/>
-          </w:tcPr>
-          <w:p>
-            <w:pPr>
-              <w:cnfStyle w:val="000000100000" w:firstRow="0" w:lastRow="0" w:firstColumn="0" w:lastColumn="0" w:oddVBand="0" w:evenVBand="0" w:oddHBand="1" w:evenHBand="0" w:firstRowFirstColumn="0" w:firstRowLastColumn="0" w:lastRowFirstColumn="0" w:lastRowLastColumn="0"/>
-              <w:rPr>
-                <w:lang w:val="en-US"/>
-              </w:rPr>
-            </w:pPr>
-            <w:r>
-              <w:rPr>
-                <w:lang w:val="en-US"/>
-              </w:rPr>
-              <w:t>Winning a game of coin toss</w:t>
-            </w:r>
-          </w:p>
-        </w:tc>
-        <w:tc>
-          <w:tcPr>
-            <w:tcW w:w="1985" w:type="dxa"/>
-          </w:tcPr>
-          <w:p>
-            <w:pPr>
-              <w:cnfStyle w:val="000000100000" w:firstRow="0" w:lastRow="0" w:firstColumn="0" w:lastColumn="0" w:oddVBand="0" w:evenVBand="0" w:oddHBand="1" w:evenHBand="0" w:firstRowFirstColumn="0" w:firstRowLastColumn="0" w:lastRowFirstColumn="0" w:lastRowLastColumn="0"/>
-              <w:rPr>
-                <w:lang w:val="en-US"/>
-              </w:rPr>
-            </w:pPr>
-            <w:r>
-              <w:rPr>
-                <w:lang w:val="en-US"/>
-              </w:rPr>
-              <w:t>User has won the game.</w:t>
-            </w:r>
-          </w:p>
-        </w:tc>
-        <w:tc>
-          <w:tcPr>
-            <w:tcW w:w="2698" w:type="dxa"/>
-          </w:tcPr>
-          <w:p>
-            <w:pPr>
-              <w:cnfStyle w:val="000000100000" w:firstRow="0" w:lastRow="0" w:firstColumn="0" w:lastColumn="0" w:oddVBand="0" w:evenVBand="0" w:oddHBand="1" w:evenHBand="0" w:firstRowFirstColumn="0" w:firstRowLastColumn="0" w:lastRowFirstColumn="0" w:lastRowLastColumn="0"/>
-              <w:rPr>
-                <w:lang w:val="en-US"/>
-              </w:rPr>
-            </w:pPr>
-            <w:r>
-              <w:rPr>
-                <w:lang w:val="en-US"/>
-              </w:rPr>
-              <w:t>User’s name: Peter</w:t>
-            </w:r>
-          </w:p>
-          <w:p>
-            <w:pPr>
-              <w:cnfStyle w:val="000000100000" w:firstRow="0" w:lastRow="0" w:firstColumn="0" w:lastColumn="0" w:oddVBand="0" w:evenVBand="0" w:oddHBand="1" w:evenHBand="0" w:firstRowFirstColumn="0" w:firstRowLastColumn="0" w:lastRowFirstColumn="0" w:lastRowLastColumn="0"/>
-              <w:rPr>
-                <w:lang w:val="en-US"/>
-              </w:rPr>
-            </w:pPr>
-            <w:r>
-              <w:rPr>
-                <w:lang w:val="en-US"/>
-              </w:rPr>
-              <w:t>Password: 123</w:t>
-            </w:r>
-          </w:p>
-          <w:p>
-            <w:pPr>
-              <w:cnfStyle w:val="000000100000" w:firstRow="0" w:lastRow="0" w:firstColumn="0" w:lastColumn="0" w:oddVBand="0" w:evenVBand="0" w:oddHBand="1" w:evenHBand="0" w:firstRowFirstColumn="0" w:firstRowLastColumn="0" w:lastRowFirstColumn="0" w:lastRowLastColumn="0"/>
-              <w:rPr>
-                <w:lang w:val="en-US"/>
-              </w:rPr>
-            </w:pPr>
-            <w:r>
-              <w:rPr>
-                <w:lang w:val="en-US"/>
-              </w:rPr>
-              <w:t>ID: 0</w:t>
-            </w:r>
-          </w:p>
-          <w:p>
-            <w:pPr>
-              <w:cnfStyle w:val="000000100000" w:firstRow="0" w:lastRow="0" w:firstColumn="0" w:lastColumn="0" w:oddVBand="0" w:evenVBand="0" w:oddHBand="1" w:evenHBand="0" w:firstRowFirstColumn="0" w:firstRowLastColumn="0" w:lastRowFirstColumn="0" w:lastRowLastColumn="0"/>
-              <w:rPr>
-                <w:lang w:val="en-US"/>
-              </w:rPr>
-            </w:pPr>
-            <w:r>
-              <w:rPr>
-                <w:lang w:val="en-US"/>
-              </w:rPr>
-              <w:t>Points: 100</w:t>
-            </w:r>
-          </w:p>
-        </w:tc>
-        <w:tc>
-          <w:tcPr>
-            <w:tcW w:w="2547" w:type="dxa"/>
-          </w:tcPr>
-          <w:p>
-            <w:pPr>
-              <w:cnfStyle w:val="000000100000" w:firstRow="0" w:lastRow="0" w:firstColumn="0" w:lastColumn="0" w:oddVBand="0" w:evenVBand="0" w:oddHBand="1" w:evenHBand="0" w:firstRowFirstColumn="0" w:firstRowLastColumn="0" w:lastRowFirstColumn="0" w:lastRowLastColumn="0"/>
-              <w:rPr>
-                <w:lang w:val="en-US"/>
-              </w:rPr>
-            </w:pPr>
-            <w:r>
-              <w:rPr>
-                <w:lang w:val="en-US"/>
-              </w:rPr>
-              <w:t>User receives double their bet back, if they put a bet in, and is then thrown out of the game.</w:t>
-            </w:r>
-          </w:p>
-        </w:tc>
-      </w:tr>
-      <w:tr>
-        <w:tc>
-          <w:tcPr>
-            <w:cnfStyle w:val="001000000000" w:firstRow="0" w:lastRow="0" w:firstColumn="1" w:lastColumn="0" w:oddVBand="0" w:evenVBand="0" w:oddHBand="0" w:evenHBand="0" w:firstRowFirstColumn="0" w:firstRowLastColumn="0" w:lastRowFirstColumn="0" w:lastRowLastColumn="0"/>
-            <w:tcW w:w="851" w:type="dxa"/>
-          </w:tcPr>
-          <w:p>
-            <w:pPr>
-              <w:rPr>
-                <w:b w:val="0"/>
-                <w:bCs w:val="0"/>
-                <w:lang w:val="en-US"/>
-              </w:rPr>
-            </w:pPr>
-            <w:r>
-              <w:rPr>
-                <w:b w:val="0"/>
-                <w:bCs w:val="0"/>
-                <w:lang w:val="en-US"/>
-              </w:rPr>
-              <w:t>UAT-4</w:t>
-            </w:r>
-          </w:p>
-        </w:tc>
-        <w:tc>
-          <w:tcPr>
-            <w:tcW w:w="1701" w:type="dxa"/>
-          </w:tcPr>
-          <w:p>
-            <w:pPr>
-              <w:cnfStyle w:val="000000000000" w:firstRow="0" w:lastRow="0" w:firstColumn="0" w:lastColumn="0" w:oddVBand="0" w:evenVBand="0" w:oddHBand="0" w:evenHBand="0" w:firstRowFirstColumn="0" w:firstRowLastColumn="0" w:lastRowFirstColumn="0" w:lastRowLastColumn="0"/>
-              <w:rPr>
-                <w:lang w:val="en-US"/>
-              </w:rPr>
-            </w:pPr>
-            <w:r>
-              <w:rPr>
-                <w:lang w:val="en-US"/>
-              </w:rPr>
-              <w:t>Losing a game</w:t>
-            </w:r>
-          </w:p>
-        </w:tc>
-        <w:tc>
-          <w:tcPr>
-            <w:tcW w:w="1985" w:type="dxa"/>
-          </w:tcPr>
-          <w:p>
-            <w:pPr>
-              <w:cnfStyle w:val="000000000000" w:firstRow="0" w:lastRow="0" w:firstColumn="0" w:lastColumn="0" w:oddVBand="0" w:evenVBand="0" w:oddHBand="0" w:evenHBand="0" w:firstRowFirstColumn="0" w:firstRowLastColumn="0" w:lastRowFirstColumn="0" w:lastRowLastColumn="0"/>
-              <w:rPr>
-                <w:lang w:val="en-US"/>
-              </w:rPr>
-            </w:pPr>
-            <w:r>
-              <w:rPr>
-                <w:lang w:val="en-US"/>
-              </w:rPr>
-              <w:t>User has lost the game</w:t>
-            </w:r>
-          </w:p>
-        </w:tc>
-        <w:tc>
-          <w:tcPr>
-            <w:tcW w:w="2698" w:type="dxa"/>
-          </w:tcPr>
-          <w:p>
-            <w:pPr>
-              <w:cnfStyle w:val="000000000000" w:firstRow="0" w:lastRow="0" w:firstColumn="0" w:lastColumn="0" w:oddVBand="0" w:evenVBand="0" w:oddHBand="0" w:evenHBand="0" w:firstRowFirstColumn="0" w:firstRowLastColumn="0" w:lastRowFirstColumn="0" w:lastRowLastColumn="0"/>
-              <w:rPr>
-                <w:lang w:val="en-US"/>
-              </w:rPr>
-            </w:pPr>
-            <w:r>
-              <w:rPr>
-                <w:lang w:val="en-US"/>
-              </w:rPr>
-              <w:t>User’s name: Peter</w:t>
-            </w:r>
-          </w:p>
-          <w:p>
-            <w:pPr>
-              <w:cnfStyle w:val="000000000000" w:firstRow="0" w:lastRow="0" w:firstColumn="0" w:lastColumn="0" w:oddVBand="0" w:evenVBand="0" w:oddHBand="0" w:evenHBand="0" w:firstRowFirstColumn="0" w:firstRowLastColumn="0" w:lastRowFirstColumn="0" w:lastRowLastColumn="0"/>
-              <w:rPr>
-                <w:lang w:val="en-US"/>
-              </w:rPr>
-            </w:pPr>
-            <w:r>
-              <w:rPr>
-                <w:lang w:val="en-US"/>
-              </w:rPr>
-              <w:t>Password: 123</w:t>
-            </w:r>
-          </w:p>
-          <w:p>
-            <w:pPr>
-              <w:cnfStyle w:val="000000000000" w:firstRow="0" w:lastRow="0" w:firstColumn="0" w:lastColumn="0" w:oddVBand="0" w:evenVBand="0" w:oddHBand="0" w:evenHBand="0" w:firstRowFirstColumn="0" w:firstRowLastColumn="0" w:lastRowFirstColumn="0" w:lastRowLastColumn="0"/>
-              <w:rPr>
-                <w:lang w:val="en-US"/>
-              </w:rPr>
-            </w:pPr>
-            <w:r>
-              <w:rPr>
-                <w:lang w:val="en-US"/>
-              </w:rPr>
-              <w:t>ID: 0</w:t>
-            </w:r>
-          </w:p>
-          <w:p>
-            <w:pPr>
-              <w:cnfStyle w:val="000000000000" w:firstRow="0" w:lastRow="0" w:firstColumn="0" w:lastColumn="0" w:oddVBand="0" w:evenVBand="0" w:oddHBand="0" w:evenHBand="0" w:firstRowFirstColumn="0" w:firstRowLastColumn="0" w:lastRowFirstColumn="0" w:lastRowLastColumn="0"/>
-              <w:rPr>
-                <w:lang w:val="en-US"/>
-              </w:rPr>
-            </w:pPr>
-            <w:r>
-              <w:rPr>
-                <w:lang w:val="en-US"/>
-              </w:rPr>
-              <w:t>Points: 100</w:t>
-            </w:r>
-          </w:p>
-        </w:tc>
-        <w:tc>
-          <w:tcPr>
-            <w:tcW w:w="2547" w:type="dxa"/>
-          </w:tcPr>
-          <w:p>
-            <w:pPr>
-              <w:cnfStyle w:val="000000000000" w:firstRow="0" w:lastRow="0" w:firstColumn="0" w:lastColumn="0" w:oddVBand="0" w:evenVBand="0" w:oddHBand="0" w:evenHBand="0" w:firstRowFirstColumn="0" w:firstRowLastColumn="0" w:lastRowFirstColumn="0" w:lastRowLastColumn="0"/>
-              <w:rPr>
-                <w:lang w:val="en-US"/>
-              </w:rPr>
-            </w:pPr>
-            <w:r>
-              <w:rPr>
-                <w:lang w:val="en-US"/>
-              </w:rPr>
-              <w:t>User loses their bet and gets thrown out of the game.</w:t>
-            </w:r>
-          </w:p>
-        </w:tc>
-      </w:tr>
-      <w:tr>
-        <w:trPr>
-          <w:cnfStyle w:val="000000100000" w:firstRow="0" w:lastRow="0" w:firstColumn="0" w:lastColumn="0" w:oddVBand="0" w:evenVBand="0" w:oddHBand="1" w:evenHBand="0" w:firstRowFirstColumn="0" w:firstRowLastColumn="0" w:lastRowFirstColumn="0" w:lastRowLastColumn="0"/>
-        </w:trPr>
-        <w:tc>
-          <w:tcPr>
-            <w:cnfStyle w:val="001000000000" w:firstRow="0" w:lastRow="0" w:firstColumn="1" w:lastColumn="0" w:oddVBand="0" w:evenVBand="0" w:oddHBand="0" w:evenHBand="0" w:firstRowFirstColumn="0" w:firstRowLastColumn="0" w:lastRowFirstColumn="0" w:lastRowLastColumn="0"/>
-            <w:tcW w:w="851" w:type="dxa"/>
-          </w:tcPr>
-          <w:p>
-            <w:pPr>
-              <w:rPr>
-                <w:b w:val="0"/>
-                <w:bCs w:val="0"/>
-                <w:lang w:val="en-US"/>
-              </w:rPr>
-            </w:pPr>
-            <w:r>
-              <w:rPr>
-                <w:b w:val="0"/>
-                <w:bCs w:val="0"/>
-                <w:lang w:val="en-US"/>
-              </w:rPr>
-              <w:t>UAT-5</w:t>
-            </w:r>
-          </w:p>
-        </w:tc>
-        <w:tc>
-          <w:tcPr>
-            <w:tcW w:w="1701" w:type="dxa"/>
-          </w:tcPr>
-          <w:p>
-            <w:pPr>
-              <w:cnfStyle w:val="000000100000" w:firstRow="0" w:lastRow="0" w:firstColumn="0" w:lastColumn="0" w:oddVBand="0" w:evenVBand="0" w:oddHBand="1" w:evenHBand="0" w:firstRowFirstColumn="0" w:firstRowLastColumn="0" w:lastRowFirstColumn="0" w:lastRowLastColumn="0"/>
-              <w:rPr>
-                <w:lang w:val="en-US"/>
-              </w:rPr>
-            </w:pPr>
-            <w:r>
-              <w:rPr>
-                <w:lang w:val="en-US"/>
-              </w:rPr>
-              <w:t>Joining a game</w:t>
-            </w:r>
-          </w:p>
-        </w:tc>
-        <w:tc>
-          <w:tcPr>
-            <w:tcW w:w="1985" w:type="dxa"/>
-          </w:tcPr>
-          <w:p>
-            <w:pPr>
-              <w:cnfStyle w:val="000000100000" w:firstRow="0" w:lastRow="0" w:firstColumn="0" w:lastColumn="0" w:oddVBand="0" w:evenVBand="0" w:oddHBand="1" w:evenHBand="0" w:firstRowFirstColumn="0" w:firstRowLastColumn="0" w:lastRowFirstColumn="0" w:lastRowLastColumn="0"/>
-              <w:rPr>
-                <w:lang w:val="en-US"/>
-              </w:rPr>
-            </w:pPr>
-            <w:r>
-              <w:rPr>
-                <w:lang w:val="en-US"/>
-              </w:rPr>
-              <w:t>User is logged in and on the game-list screen</w:t>
-            </w:r>
-          </w:p>
-        </w:tc>
-        <w:tc>
-          <w:tcPr>
-            <w:tcW w:w="2698" w:type="dxa"/>
-          </w:tcPr>
-          <w:p>
-            <w:pPr>
-              <w:cnfStyle w:val="000000100000" w:firstRow="0" w:lastRow="0" w:firstColumn="0" w:lastColumn="0" w:oddVBand="0" w:evenVBand="0" w:oddHBand="1" w:evenHBand="0" w:firstRowFirstColumn="0" w:firstRowLastColumn="0" w:lastRowFirstColumn="0" w:lastRowLastColumn="0"/>
-              <w:rPr>
-                <w:lang w:val="en-US"/>
-              </w:rPr>
-            </w:pPr>
-            <w:r>
-              <w:rPr>
-                <w:lang w:val="en-US"/>
-              </w:rPr>
-              <w:t>User’s name: Peter</w:t>
-            </w:r>
-          </w:p>
-          <w:p>
-            <w:pPr>
-              <w:cnfStyle w:val="000000100000" w:firstRow="0" w:lastRow="0" w:firstColumn="0" w:lastColumn="0" w:oddVBand="0" w:evenVBand="0" w:oddHBand="1" w:evenHBand="0" w:firstRowFirstColumn="0" w:firstRowLastColumn="0" w:lastRowFirstColumn="0" w:lastRowLastColumn="0"/>
-              <w:rPr>
-                <w:lang w:val="en-US"/>
-              </w:rPr>
-            </w:pPr>
-            <w:r>
-              <w:rPr>
-                <w:lang w:val="en-US"/>
-              </w:rPr>
-              <w:t>Password: 123</w:t>
-            </w:r>
-          </w:p>
-          <w:p>
-            <w:pPr>
-              <w:cnfStyle w:val="000000100000" w:firstRow="0" w:lastRow="0" w:firstColumn="0" w:lastColumn="0" w:oddVBand="0" w:evenVBand="0" w:oddHBand="1" w:evenHBand="0" w:firstRowFirstColumn="0" w:firstRowLastColumn="0" w:lastRowFirstColumn="0" w:lastRowLastColumn="0"/>
-              <w:rPr>
-                <w:lang w:val="en-US"/>
-              </w:rPr>
-            </w:pPr>
-            <w:r>
-              <w:rPr>
-                <w:lang w:val="en-US"/>
-              </w:rPr>
-              <w:t>ID: 0</w:t>
-            </w:r>
-          </w:p>
-          <w:p>
-            <w:pPr>
-              <w:cnfStyle w:val="000000100000" w:firstRow="0" w:lastRow="0" w:firstColumn="0" w:lastColumn="0" w:oddVBand="0" w:evenVBand="0" w:oddHBand="1" w:evenHBand="0" w:firstRowFirstColumn="0" w:firstRowLastColumn="0" w:lastRowFirstColumn="0" w:lastRowLastColumn="0"/>
-              <w:rPr>
-                <w:lang w:val="en-US"/>
-              </w:rPr>
-            </w:pPr>
-            <w:r>
-              <w:rPr>
-                <w:lang w:val="en-US"/>
-              </w:rPr>
-              <w:t>Points: 100</w:t>
-            </w:r>
-          </w:p>
-        </w:tc>
-        <w:tc>
-          <w:tcPr>
-            <w:tcW w:w="2547" w:type="dxa"/>
-          </w:tcPr>
-          <w:p>
-            <w:pPr>
-              <w:cnfStyle w:val="000000100000" w:firstRow="0" w:lastRow="0" w:firstColumn="0" w:lastColumn="0" w:oddVBand="0" w:evenVBand="0" w:oddHBand="1" w:evenHBand="0" w:firstRowFirstColumn="0" w:firstRowLastColumn="0" w:lastRowFirstColumn="0" w:lastRowLastColumn="0"/>
-              <w:rPr>
-                <w:lang w:val="en-US"/>
-              </w:rPr>
-            </w:pPr>
-            <w:r>
-              <w:rPr>
-                <w:lang w:val="en-US"/>
-              </w:rPr>
-              <w:t>User has clicked on a game that they want to play, and the website is now changed for them to be in the game.</w:t>
-            </w:r>
-          </w:p>
-        </w:tc>
-      </w:tr>
-      <w:tr>
-        <w:tc>
-          <w:tcPr>
-            <w:cnfStyle w:val="001000000000" w:firstRow="0" w:lastRow="0" w:firstColumn="1" w:lastColumn="0" w:oddVBand="0" w:evenVBand="0" w:oddHBand="0" w:evenHBand="0" w:firstRowFirstColumn="0" w:firstRowLastColumn="0" w:lastRowFirstColumn="0" w:lastRowLastColumn="0"/>
-            <w:tcW w:w="851" w:type="dxa"/>
-          </w:tcPr>
-          <w:p>
-            <w:pPr>
-              <w:rPr>
-                <w:b w:val="0"/>
-                <w:bCs w:val="0"/>
-                <w:lang w:val="en-US"/>
-              </w:rPr>
-            </w:pPr>
-            <w:r>
-              <w:rPr>
-                <w:b w:val="0"/>
-                <w:bCs w:val="0"/>
-                <w:lang w:val="en-US"/>
-              </w:rPr>
-              <w:t>UAT-6</w:t>
-            </w:r>
-          </w:p>
-        </w:tc>
-        <w:tc>
-          <w:tcPr>
-            <w:tcW w:w="1701" w:type="dxa"/>
-          </w:tcPr>
-          <w:p>
-            <w:pPr>
-              <w:cnfStyle w:val="000000000000" w:firstRow="0" w:lastRow="0" w:firstColumn="0" w:lastColumn="0" w:oddVBand="0" w:evenVBand="0" w:oddHBand="0" w:evenHBand="0" w:firstRowFirstColumn="0" w:firstRowLastColumn="0" w:lastRowFirstColumn="0" w:lastRowLastColumn="0"/>
-              <w:rPr>
-                <w:lang w:val="en-US"/>
-              </w:rPr>
-            </w:pPr>
-            <w:r>
-              <w:rPr>
-                <w:lang w:val="en-US"/>
-              </w:rPr>
-              <w:t>Looking for an available game to play</w:t>
-            </w:r>
-          </w:p>
-        </w:tc>
-        <w:tc>
-          <w:tcPr>
-            <w:tcW w:w="1985" w:type="dxa"/>
-          </w:tcPr>
-          <w:p>
-            <w:pPr>
-              <w:cnfStyle w:val="000000000000" w:firstRow="0" w:lastRow="0" w:firstColumn="0" w:lastColumn="0" w:oddVBand="0" w:evenVBand="0" w:oddHBand="0" w:evenHBand="0" w:firstRowFirstColumn="0" w:firstRowLastColumn="0" w:lastRowFirstColumn="0" w:lastRowLastColumn="0"/>
-              <w:rPr>
-                <w:lang w:val="en-US"/>
-              </w:rPr>
-            </w:pPr>
-            <w:r>
-              <w:rPr>
-                <w:lang w:val="en-US"/>
-              </w:rPr>
-              <w:t>User is on the game-list screen</w:t>
-            </w:r>
-          </w:p>
-        </w:tc>
-        <w:tc>
-          <w:tcPr>
-            <w:tcW w:w="2698" w:type="dxa"/>
-          </w:tcPr>
-          <w:p>
-            <w:pPr>
-              <w:cnfStyle w:val="000000000000" w:firstRow="0" w:lastRow="0" w:firstColumn="0" w:lastColumn="0" w:oddVBand="0" w:evenVBand="0" w:oddHBand="0" w:evenHBand="0" w:firstRowFirstColumn="0" w:firstRowLastColumn="0" w:lastRowFirstColumn="0" w:lastRowLastColumn="0"/>
-              <w:rPr>
-                <w:lang w:val="en-US"/>
-              </w:rPr>
-            </w:pPr>
-          </w:p>
-        </w:tc>
-        <w:tc>
-          <w:tcPr>
-            <w:tcW w:w="2547" w:type="dxa"/>
-          </w:tcPr>
-          <w:p>
-            <w:pPr>
-              <w:cnfStyle w:val="000000000000" w:firstRow="0" w:lastRow="0" w:firstColumn="0" w:lastColumn="0" w:oddVBand="0" w:evenVBand="0" w:oddHBand="0" w:evenHBand="0" w:firstRowFirstColumn="0" w:firstRowLastColumn="0" w:lastRowFirstColumn="0" w:lastRowLastColumn="0"/>
-              <w:rPr>
-                <w:lang w:val="en-US"/>
-              </w:rPr>
-            </w:pPr>
-            <w:r>
-              <w:rPr>
-                <w:lang w:val="en-US"/>
-              </w:rPr>
-              <w:t>User or guest can look through the list and see what kind of games are offered.</w:t>
-            </w:r>
-          </w:p>
-        </w:tc>
-      </w:tr>
-      <w:tr>
-        <w:trPr>
-          <w:cnfStyle w:val="000000100000" w:firstRow="0" w:lastRow="0" w:firstColumn="0" w:lastColumn="0" w:oddVBand="0" w:evenVBand="0" w:oddHBand="1" w:evenHBand="0" w:firstRowFirstColumn="0" w:firstRowLastColumn="0" w:lastRowFirstColumn="0" w:lastRowLastColumn="0"/>
-        </w:trPr>
-        <w:tc>
-          <w:tcPr>
-            <w:cnfStyle w:val="001000000000" w:firstRow="0" w:lastRow="0" w:firstColumn="1" w:lastColumn="0" w:oddVBand="0" w:evenVBand="0" w:oddHBand="0" w:evenHBand="0" w:firstRowFirstColumn="0" w:firstRowLastColumn="0" w:lastRowFirstColumn="0" w:lastRowLastColumn="0"/>
-            <w:tcW w:w="851" w:type="dxa"/>
-          </w:tcPr>
-          <w:p>
-            <w:pPr>
-              <w:rPr>
-                <w:b w:val="0"/>
-                <w:bCs w:val="0"/>
-                <w:lang w:val="en-US"/>
-              </w:rPr>
-            </w:pPr>
-            <w:r>
-              <w:rPr>
-                <w:b w:val="0"/>
-                <w:bCs w:val="0"/>
-                <w:lang w:val="en-US"/>
-              </w:rPr>
-              <w:t>UAT-7</w:t>
-            </w:r>
-          </w:p>
-        </w:tc>
-        <w:tc>
-          <w:tcPr>
-            <w:tcW w:w="1701" w:type="dxa"/>
-          </w:tcPr>
-          <w:p>
-            <w:pPr>
-              <w:cnfStyle w:val="000000100000" w:firstRow="0" w:lastRow="0" w:firstColumn="0" w:lastColumn="0" w:oddVBand="0" w:evenVBand="0" w:oddHBand="1" w:evenHBand="0" w:firstRowFirstColumn="0" w:firstRowLastColumn="0" w:lastRowFirstColumn="0" w:lastRowLastColumn="0"/>
-              <w:rPr>
-                <w:lang w:val="en-US"/>
-              </w:rPr>
-            </w:pPr>
-            <w:r>
-              <w:rPr>
-                <w:lang w:val="en-US"/>
-              </w:rPr>
-              <w:t>Hosting a game for people to join</w:t>
-            </w:r>
-          </w:p>
-        </w:tc>
-        <w:tc>
-          <w:tcPr>
-            <w:tcW w:w="1985" w:type="dxa"/>
-          </w:tcPr>
-          <w:p>
-            <w:pPr>
-              <w:cnfStyle w:val="000000100000" w:firstRow="0" w:lastRow="0" w:firstColumn="0" w:lastColumn="0" w:oddVBand="0" w:evenVBand="0" w:oddHBand="1" w:evenHBand="0" w:firstRowFirstColumn="0" w:firstRowLastColumn="0" w:lastRowFirstColumn="0" w:lastRowLastColumn="0"/>
-              <w:rPr>
-                <w:lang w:val="en-US"/>
-              </w:rPr>
-            </w:pPr>
-            <w:r>
-              <w:rPr>
-                <w:lang w:val="en-US"/>
-              </w:rPr>
-              <w:t>User is in the host settings menu screen</w:t>
-            </w:r>
-          </w:p>
-        </w:tc>
-        <w:tc>
-          <w:tcPr>
-            <w:tcW w:w="2698" w:type="dxa"/>
-          </w:tcPr>
-          <w:p>
-            <w:pPr>
-              <w:cnfStyle w:val="000000100000" w:firstRow="0" w:lastRow="0" w:firstColumn="0" w:lastColumn="0" w:oddVBand="0" w:evenVBand="0" w:oddHBand="1" w:evenHBand="0" w:firstRowFirstColumn="0" w:firstRowLastColumn="0" w:lastRowFirstColumn="0" w:lastRowLastColumn="0"/>
-              <w:rPr>
-                <w:lang w:val="en-US"/>
-              </w:rPr>
-            </w:pPr>
-            <w:r>
-              <w:rPr>
-                <w:lang w:val="en-US"/>
-              </w:rPr>
-              <w:t>User’s name: Peter</w:t>
-            </w:r>
-          </w:p>
-          <w:p>
-            <w:pPr>
-              <w:cnfStyle w:val="000000100000" w:firstRow="0" w:lastRow="0" w:firstColumn="0" w:lastColumn="0" w:oddVBand="0" w:evenVBand="0" w:oddHBand="1" w:evenHBand="0" w:firstRowFirstColumn="0" w:firstRowLastColumn="0" w:lastRowFirstColumn="0" w:lastRowLastColumn="0"/>
-              <w:rPr>
-                <w:lang w:val="en-US"/>
-              </w:rPr>
-            </w:pPr>
-            <w:r>
-              <w:rPr>
-                <w:lang w:val="en-US"/>
-              </w:rPr>
-              <w:t>Password: 123</w:t>
-            </w:r>
-          </w:p>
-          <w:p>
-            <w:pPr>
-              <w:cnfStyle w:val="000000100000" w:firstRow="0" w:lastRow="0" w:firstColumn="0" w:lastColumn="0" w:oddVBand="0" w:evenVBand="0" w:oddHBand="1" w:evenHBand="0" w:firstRowFirstColumn="0" w:firstRowLastColumn="0" w:lastRowFirstColumn="0" w:lastRowLastColumn="0"/>
-              <w:rPr>
-                <w:lang w:val="en-US"/>
-              </w:rPr>
-            </w:pPr>
-            <w:r>
-              <w:rPr>
-                <w:lang w:val="en-US"/>
-              </w:rPr>
-              <w:t>ID: 0</w:t>
-            </w:r>
-          </w:p>
-          <w:p>
-            <w:pPr>
-              <w:cnfStyle w:val="000000100000" w:firstRow="0" w:lastRow="0" w:firstColumn="0" w:lastColumn="0" w:oddVBand="0" w:evenVBand="0" w:oddHBand="1" w:evenHBand="0" w:firstRowFirstColumn="0" w:firstRowLastColumn="0" w:lastRowFirstColumn="0" w:lastRowLastColumn="0"/>
-              <w:rPr>
-                <w:lang w:val="en-US"/>
-              </w:rPr>
-            </w:pPr>
-            <w:r>
-              <w:rPr>
-                <w:lang w:val="en-US"/>
-              </w:rPr>
-              <w:t>Points: 100</w:t>
-            </w:r>
-          </w:p>
-        </w:tc>
-        <w:tc>
-          <w:tcPr>
-            <w:tcW w:w="2547" w:type="dxa"/>
-          </w:tcPr>
-          <w:p>
-            <w:pPr>
-              <w:cnfStyle w:val="000000100000" w:firstRow="0" w:lastRow="0" w:firstColumn="0" w:lastColumn="0" w:oddVBand="0" w:evenVBand="0" w:oddHBand="1" w:evenHBand="0" w:firstRowFirstColumn="0" w:firstRowLastColumn="0" w:lastRowFirstColumn="0" w:lastRowLastColumn="0"/>
-              <w:rPr>
-                <w:lang w:val="en-US"/>
-              </w:rPr>
-            </w:pPr>
-            <w:r>
-              <w:rPr>
-                <w:lang w:val="en-US"/>
-              </w:rPr>
-              <w:t>The user is presented with options for the session they want to start. These options are: type of game, maximum number of players and the minimum bet required. After choosing the preferred settings, the user can start the game.</w:t>
-            </w:r>
-          </w:p>
-        </w:tc>
-      </w:tr>
-      <w:tr>
-        <w:tc>
-          <w:tcPr>
-            <w:cnfStyle w:val="001000000000" w:firstRow="0" w:lastRow="0" w:firstColumn="1" w:lastColumn="0" w:oddVBand="0" w:evenVBand="0" w:oddHBand="0" w:evenHBand="0" w:firstRowFirstColumn="0" w:firstRowLastColumn="0" w:lastRowFirstColumn="0" w:lastRowLastColumn="0"/>
-            <w:tcW w:w="851" w:type="dxa"/>
-          </w:tcPr>
-          <w:p>
-            <w:pPr>
-              <w:rPr>
-                <w:b w:val="0"/>
-                <w:bCs w:val="0"/>
-                <w:lang w:val="en-US"/>
-              </w:rPr>
-            </w:pPr>
-            <w:r>
-              <w:rPr>
-                <w:b w:val="0"/>
-                <w:bCs w:val="0"/>
-                <w:lang w:val="en-US"/>
-              </w:rPr>
-              <w:t>UAT-8</w:t>
-            </w:r>
-          </w:p>
-        </w:tc>
-        <w:tc>
-          <w:tcPr>
-            <w:tcW w:w="1701" w:type="dxa"/>
-          </w:tcPr>
-          <w:p>
-            <w:pPr>
-              <w:cnfStyle w:val="000000000000" w:firstRow="0" w:lastRow="0" w:firstColumn="0" w:lastColumn="0" w:oddVBand="0" w:evenVBand="0" w:oddHBand="0" w:evenHBand="0" w:firstRowFirstColumn="0" w:firstRowLastColumn="0" w:lastRowFirstColumn="0" w:lastRowLastColumn="0"/>
-              <w:rPr>
-                <w:lang w:val="en-US"/>
-              </w:rPr>
-            </w:pPr>
-            <w:r>
-              <w:rPr>
-                <w:lang w:val="en-US"/>
-              </w:rPr>
-              <w:t>Registering an account</w:t>
-            </w:r>
-          </w:p>
-        </w:tc>
-        <w:tc>
-          <w:tcPr>
-            <w:tcW w:w="1985" w:type="dxa"/>
-          </w:tcPr>
-          <w:p>
-            <w:pPr>
-              <w:cnfStyle w:val="000000000000" w:firstRow="0" w:lastRow="0" w:firstColumn="0" w:lastColumn="0" w:oddVBand="0" w:evenVBand="0" w:oddHBand="0" w:evenHBand="0" w:firstRowFirstColumn="0" w:firstRowLastColumn="0" w:lastRowFirstColumn="0" w:lastRowLastColumn="0"/>
-              <w:rPr>
-                <w:lang w:val="en-US"/>
-              </w:rPr>
-            </w:pPr>
-            <w:r>
-              <w:rPr>
-                <w:lang w:val="en-US"/>
-              </w:rPr>
-              <w:t>Guest is on the register page</w:t>
-            </w:r>
-          </w:p>
-        </w:tc>
-        <w:tc>
-          <w:tcPr>
-            <w:tcW w:w="2698" w:type="dxa"/>
-          </w:tcPr>
-          <w:p>
-            <w:pPr>
-              <w:cnfStyle w:val="000000000000" w:firstRow="0" w:lastRow="0" w:firstColumn="0" w:lastColumn="0" w:oddVBand="0" w:evenVBand="0" w:oddHBand="0" w:evenHBand="0" w:firstRowFirstColumn="0" w:firstRowLastColumn="0" w:lastRowFirstColumn="0" w:lastRowLastColumn="0"/>
-              <w:rPr>
-                <w:lang w:val="en-US"/>
-              </w:rPr>
-            </w:pPr>
-          </w:p>
-        </w:tc>
-        <w:tc>
-          <w:tcPr>
-            <w:tcW w:w="2547" w:type="dxa"/>
-          </w:tcPr>
-          <w:p>
-            <w:pPr>
-              <w:cnfStyle w:val="000000000000" w:firstRow="0" w:lastRow="0" w:firstColumn="0" w:lastColumn="0" w:oddVBand="0" w:evenVBand="0" w:oddHBand="0" w:evenHBand="0" w:firstRowFirstColumn="0" w:firstRowLastColumn="0" w:lastRowFirstColumn="0" w:lastRowLastColumn="0"/>
-              <w:rPr>
-                <w:lang w:val="en-US"/>
-              </w:rPr>
-            </w:pPr>
-            <w:r>
-              <w:rPr>
-                <w:lang w:val="en-US"/>
-              </w:rPr>
-              <w:t xml:space="preserve">The guest has to fill in the options of e-mail, password and name. The system will check if the user does not exist already. If not, an account is created. </w:t>
-            </w:r>
-          </w:p>
-        </w:tc>
-      </w:tr>
-      <w:tr>
-        <w:trPr>
-          <w:cnfStyle w:val="000000100000" w:firstRow="0" w:lastRow="0" w:firstColumn="0" w:lastColumn="0" w:oddVBand="0" w:evenVBand="0" w:oddHBand="1" w:evenHBand="0" w:firstRowFirstColumn="0" w:firstRowLastColumn="0" w:lastRowFirstColumn="0" w:lastRowLastColumn="0"/>
-        </w:trPr>
-        <w:tc>
-          <w:tcPr>
-            <w:cnfStyle w:val="001000000000" w:firstRow="0" w:lastRow="0" w:firstColumn="1" w:lastColumn="0" w:oddVBand="0" w:evenVBand="0" w:oddHBand="0" w:evenHBand="0" w:firstRowFirstColumn="0" w:firstRowLastColumn="0" w:lastRowFirstColumn="0" w:lastRowLastColumn="0"/>
-            <w:tcW w:w="851" w:type="dxa"/>
-          </w:tcPr>
-          <w:p>
-            <w:pPr>
-              <w:rPr>
-                <w:b w:val="0"/>
-                <w:bCs w:val="0"/>
-                <w:lang w:val="en-US"/>
-              </w:rPr>
-            </w:pPr>
-            <w:r>
-              <w:rPr>
-                <w:b w:val="0"/>
-                <w:bCs w:val="0"/>
-                <w:lang w:val="en-US"/>
-              </w:rPr>
-              <w:t>UAT-9</w:t>
-            </w:r>
-          </w:p>
-        </w:tc>
-        <w:tc>
-          <w:tcPr>
-            <w:tcW w:w="1701" w:type="dxa"/>
-          </w:tcPr>
-          <w:p>
-            <w:pPr>
-              <w:cnfStyle w:val="000000100000" w:firstRow="0" w:lastRow="0" w:firstColumn="0" w:lastColumn="0" w:oddVBand="0" w:evenVBand="0" w:oddHBand="1" w:evenHBand="0" w:firstRowFirstColumn="0" w:firstRowLastColumn="0" w:lastRowFirstColumn="0" w:lastRowLastColumn="0"/>
-              <w:rPr>
-                <w:lang w:val="en-US"/>
-              </w:rPr>
-            </w:pPr>
-            <w:r>
-              <w:rPr>
-                <w:lang w:val="en-US"/>
-              </w:rPr>
-              <w:t>Editing account information</w:t>
-            </w:r>
-          </w:p>
-        </w:tc>
-        <w:tc>
-          <w:tcPr>
-            <w:tcW w:w="1985" w:type="dxa"/>
-          </w:tcPr>
-          <w:p>
-            <w:pPr>
-              <w:cnfStyle w:val="000000100000" w:firstRow="0" w:lastRow="0" w:firstColumn="0" w:lastColumn="0" w:oddVBand="0" w:evenVBand="0" w:oddHBand="1" w:evenHBand="0" w:firstRowFirstColumn="0" w:firstRowLastColumn="0" w:lastRowFirstColumn="0" w:lastRowLastColumn="0"/>
-              <w:rPr>
-                <w:lang w:val="en-US"/>
-              </w:rPr>
-            </w:pPr>
-            <w:r>
-              <w:rPr>
-                <w:lang w:val="en-US"/>
-              </w:rPr>
-              <w:t>User is on the account information page</w:t>
-            </w:r>
-          </w:p>
-        </w:tc>
-        <w:tc>
-          <w:tcPr>
-            <w:tcW w:w="2698" w:type="dxa"/>
-          </w:tcPr>
-          <w:p>
-            <w:pPr>
-              <w:cnfStyle w:val="000000100000" w:firstRow="0" w:lastRow="0" w:firstColumn="0" w:lastColumn="0" w:oddVBand="0" w:evenVBand="0" w:oddHBand="1" w:evenHBand="0" w:firstRowFirstColumn="0" w:firstRowLastColumn="0" w:lastRowFirstColumn="0" w:lastRowLastColumn="0"/>
-              <w:rPr>
-                <w:lang w:val="en-US"/>
-              </w:rPr>
-            </w:pPr>
-            <w:r>
-              <w:rPr>
-                <w:lang w:val="en-US"/>
-              </w:rPr>
-              <w:t>User’s name: Peter</w:t>
-            </w:r>
-          </w:p>
-          <w:p>
-            <w:pPr>
-              <w:cnfStyle w:val="000000100000" w:firstRow="0" w:lastRow="0" w:firstColumn="0" w:lastColumn="0" w:oddVBand="0" w:evenVBand="0" w:oddHBand="1" w:evenHBand="0" w:firstRowFirstColumn="0" w:firstRowLastColumn="0" w:lastRowFirstColumn="0" w:lastRowLastColumn="0"/>
-              <w:rPr>
-                <w:lang w:val="en-US"/>
-              </w:rPr>
-            </w:pPr>
-            <w:r>
-              <w:rPr>
-                <w:lang w:val="en-US"/>
-              </w:rPr>
-              <w:t>Password: 123</w:t>
-            </w:r>
-          </w:p>
-          <w:p>
-            <w:pPr>
-              <w:cnfStyle w:val="000000100000" w:firstRow="0" w:lastRow="0" w:firstColumn="0" w:lastColumn="0" w:oddVBand="0" w:evenVBand="0" w:oddHBand="1" w:evenHBand="0" w:firstRowFirstColumn="0" w:firstRowLastColumn="0" w:lastRowFirstColumn="0" w:lastRowLastColumn="0"/>
-              <w:rPr>
-                <w:lang w:val="en-US"/>
-              </w:rPr>
-            </w:pPr>
-            <w:r>
-              <w:rPr>
-                <w:lang w:val="en-US"/>
-              </w:rPr>
-              <w:t>ID: 0</w:t>
-            </w:r>
-          </w:p>
-          <w:p>
-            <w:pPr>
-              <w:cnfStyle w:val="000000100000" w:firstRow="0" w:lastRow="0" w:firstColumn="0" w:lastColumn="0" w:oddVBand="0" w:evenVBand="0" w:oddHBand="1" w:evenHBand="0" w:firstRowFirstColumn="0" w:firstRowLastColumn="0" w:lastRowFirstColumn="0" w:lastRowLastColumn="0"/>
-              <w:rPr>
-                <w:lang w:val="en-US"/>
-              </w:rPr>
-            </w:pPr>
-            <w:r>
-              <w:rPr>
-                <w:lang w:val="en-US"/>
-              </w:rPr>
-              <w:t>Points: 100</w:t>
-            </w:r>
-          </w:p>
-        </w:tc>
-        <w:tc>
-          <w:tcPr>
-            <w:tcW w:w="2547" w:type="dxa"/>
-          </w:tcPr>
-          <w:p>
-            <w:pPr>
-              <w:cnfStyle w:val="000000100000" w:firstRow="0" w:lastRow="0" w:firstColumn="0" w:lastColumn="0" w:oddVBand="0" w:evenVBand="0" w:oddHBand="1" w:evenHBand="0" w:firstRowFirstColumn="0" w:firstRowLastColumn="0" w:lastRowFirstColumn="0" w:lastRowLastColumn="0"/>
-              <w:rPr>
-                <w:lang w:val="en-US"/>
-              </w:rPr>
-            </w:pPr>
-            <w:r>
-              <w:rPr>
-                <w:lang w:val="en-US"/>
-              </w:rPr>
-              <w:t>The user sees the editable fields (name, password and email) and can change them. Upon clicking ‘save’ these changes are saved.</w:t>
-            </w:r>
-          </w:p>
-        </w:tc>
-      </w:tr>
-    </w:tbl>
-    <w:p>
-      <w:pPr>
-        <w:rPr>
-          <w:lang w:val="en-US"/>
-        </w:rPr>
-      </w:pPr>
+    <w:p>
+      <w:pPr>
+        <w:rPr>
+          <w:lang w:val="en-US"/>
+        </w:rPr>
+      </w:pPr>
+      <w:r>
+        <w:rPr>
+          <w:lang w:val="en-US"/>
+        </w:rPr>
+        <w:t xml:space="preserve">UAT’s are in an </w:t>
+      </w:r>
+      <w:hyperlink r:id="rId5" w:history="1">
+        <w:r>
+          <w:rPr>
+            <w:rStyle w:val="Hyperlink"/>
+            <w:lang w:val="en-US"/>
+          </w:rPr>
+          <w:t>exc</w:t>
+        </w:r>
+        <w:r>
+          <w:rPr>
+            <w:rStyle w:val="Hyperlink"/>
+            <w:lang w:val="en-US"/>
+          </w:rPr>
+          <w:t>e</w:t>
+        </w:r>
+        <w:r>
+          <w:rPr>
+            <w:rStyle w:val="Hyperlink"/>
+            <w:lang w:val="en-US"/>
+          </w:rPr>
+          <w:t>l file</w:t>
+        </w:r>
+      </w:hyperlink>
+      <w:r>
+        <w:rPr>
+          <w:lang w:val="en-US"/>
+        </w:rPr>
+        <w:t xml:space="preserve"> in the .zip.</w:t>
+      </w:r>
     </w:p>
     <w:sectPr>
       <w:pgSz w:w="11906" w:h="16838"/>
@@ -2701,6 +1440,7 @@
   <w:style w:type="character" w:default="1" w:styleId="Standaardalinea-lettertype">
     <w:name w:val="Default Paragraph Font"/>
     <w:uiPriority w:val="1"/>
+    <w:semiHidden/>
     <w:unhideWhenUsed/>
   </w:style>
   <w:style w:type="table" w:default="1" w:styleId="Standaardtabel">
@@ -2950,6 +1690,41 @@
       <w:ind w:left="720"/>
       <w:contextualSpacing/>
     </w:pPr>
+  </w:style>
+  <w:style w:type="character" w:styleId="Hyperlink">
+    <w:name w:val="Hyperlink"/>
+    <w:basedOn w:val="Standaardalinea-lettertype"/>
+    <w:uiPriority w:val="99"/>
+    <w:unhideWhenUsed/>
+    <w:rsid w:val="0081088A"/>
+    <w:rPr>
+      <w:color w:val="0563C1" w:themeColor="hyperlink"/>
+      <w:u w:val="single"/>
+    </w:rPr>
+  </w:style>
+  <w:style w:type="character" w:styleId="Onopgelostemelding">
+    <w:name w:val="Unresolved Mention"/>
+    <w:basedOn w:val="Standaardalinea-lettertype"/>
+    <w:uiPriority w:val="99"/>
+    <w:semiHidden/>
+    <w:unhideWhenUsed/>
+    <w:rsid w:val="0081088A"/>
+    <w:rPr>
+      <w:color w:val="605E5C"/>
+      <w:shd w:val="clear" w:color="auto" w:fill="E1DFDD"/>
+    </w:rPr>
+  </w:style>
+  <w:style w:type="character" w:styleId="GevolgdeHyperlink">
+    <w:name w:val="FollowedHyperlink"/>
+    <w:basedOn w:val="Standaardalinea-lettertype"/>
+    <w:uiPriority w:val="99"/>
+    <w:semiHidden/>
+    <w:unhideWhenUsed/>
+    <w:rsid w:val="0081088A"/>
+    <w:rPr>
+      <w:color w:val="954F72" w:themeColor="followedHyperlink"/>
+      <w:u w:val="single"/>
+    </w:rPr>
   </w:style>
 </w:styles>
 </file>

</xml_diff>